<commit_message>
quick update while you have internet
</commit_message>
<xml_diff>
--- a/COPR feedback round 2.docx
+++ b/COPR feedback round 2.docx
@@ -172,7 +172,35 @@
         <w:rPr>
           <w:rFonts w:ascii="Arial" w:hAnsi="Arial" w:cs="Arial"/>
         </w:rPr>
-        <w:t>The introduction is well-written for the most part, although the revised manuscript reduces the necessity to still include certain paragraphs that might be leftover from the first draft. First is the treatment of the connectionist models. It seems that this section on page 6 can easily be removed. Second is the discussion on WordNET measures, which also doesn't seem to be that consequential to the remainder of the paper. If you do feel these are important, then these sections will need to be integrated further in the introduction.</w:t>
+        <w:t xml:space="preserve">The introduction is well-written for the most part, although the revised manuscript reduces the necessity to still include certain paragraphs that might be </w:t>
+      </w:r>
+      <w:proofErr w:type="spellStart"/>
+      <w:r>
+        <w:rPr>
+          <w:rFonts w:ascii="Arial" w:hAnsi="Arial" w:cs="Arial"/>
+        </w:rPr>
+        <w:t>leftover</w:t>
+      </w:r>
+      <w:proofErr w:type="spellEnd"/>
+      <w:r>
+        <w:rPr>
+          <w:rFonts w:ascii="Arial" w:hAnsi="Arial" w:cs="Arial"/>
+        </w:rPr>
+        <w:t xml:space="preserve"> from the first draft. First is the treatment of the connectionist models. It seems that this section on page 6 can easily be removed. Second is the discussion on </w:t>
+      </w:r>
+      <w:proofErr w:type="spellStart"/>
+      <w:r>
+        <w:rPr>
+          <w:rFonts w:ascii="Arial" w:hAnsi="Arial" w:cs="Arial"/>
+        </w:rPr>
+        <w:t>WordNET</w:t>
+      </w:r>
+      <w:proofErr w:type="spellEnd"/>
+      <w:r>
+        <w:rPr>
+          <w:rFonts w:ascii="Arial" w:hAnsi="Arial" w:cs="Arial"/>
+        </w:rPr>
+        <w:t xml:space="preserve"> measures, which also doesn't seem to be that consequential to the remainder of the paper. If you do feel these are important, then these sections will need to be integrated further in the introduction.</w:t>
       </w:r>
       <w:r>
         <w:rPr>
@@ -281,7 +309,35 @@
         <w:rPr>
           <w:rFonts w:ascii="Arial" w:hAnsi="Arial" w:cs="Arial"/>
         </w:rPr>
-        <w:t>page 4. "Direct word associations are 69 traditionally viewed as the context-based relation between concepts, usually found in text or 70 popular culture (Nelson et al., 2000)." I don't think this is the traditional view, at least not since the fifties (cf work by Deese).</w:t>
+        <w:t>page 4. "Direct word associations are 69 traditionally viewed as the context-based relation between concepts, usually found in text or 70 popular culture (Nelson et al., 2000)." I don't think this is the traditional view, at least not since the fifties (</w:t>
+      </w:r>
+      <w:proofErr w:type="spellStart"/>
+      <w:r>
+        <w:rPr>
+          <w:rFonts w:ascii="Arial" w:hAnsi="Arial" w:cs="Arial"/>
+        </w:rPr>
+        <w:t>cf</w:t>
+      </w:r>
+      <w:proofErr w:type="spellEnd"/>
+      <w:r>
+        <w:rPr>
+          <w:rFonts w:ascii="Arial" w:hAnsi="Arial" w:cs="Arial"/>
+        </w:rPr>
+        <w:t xml:space="preserve"> work by </w:t>
+      </w:r>
+      <w:proofErr w:type="spellStart"/>
+      <w:r>
+        <w:rPr>
+          <w:rFonts w:ascii="Arial" w:hAnsi="Arial" w:cs="Arial"/>
+        </w:rPr>
+        <w:t>Deese</w:t>
+      </w:r>
+      <w:proofErr w:type="spellEnd"/>
+      <w:r>
+        <w:rPr>
+          <w:rFonts w:ascii="Arial" w:hAnsi="Arial" w:cs="Arial"/>
+        </w:rPr>
+        <w:t>).</w:t>
       </w:r>
       <w:r>
         <w:rPr>
@@ -342,8 +398,33 @@
           <w:rFonts w:ascii="Arial" w:hAnsi="Arial" w:cs="Arial"/>
           <w:color w:val="FF0000"/>
         </w:rPr>
-        <w:t>Is this coming from one of the De Deyne papers?</w:t>
-      </w:r>
+        <w:t xml:space="preserve">Is this coming from one of the De </w:t>
+      </w:r>
+      <w:proofErr w:type="spellStart"/>
+      <w:r>
+        <w:rPr>
+          <w:rFonts w:ascii="Arial" w:hAnsi="Arial" w:cs="Arial"/>
+          <w:color w:val="FF0000"/>
+        </w:rPr>
+        <w:t>Deyne</w:t>
+      </w:r>
+      <w:proofErr w:type="spellEnd"/>
+      <w:r>
+        <w:rPr>
+          <w:rFonts w:ascii="Arial" w:hAnsi="Arial" w:cs="Arial"/>
+          <w:color w:val="FF0000"/>
+        </w:rPr>
+        <w:t xml:space="preserve"> </w:t>
+      </w:r>
+      <w:proofErr w:type="gramStart"/>
+      <w:r>
+        <w:rPr>
+          <w:rFonts w:ascii="Arial" w:hAnsi="Arial" w:cs="Arial"/>
+          <w:color w:val="FF0000"/>
+        </w:rPr>
+        <w:t>papers?</w:t>
+      </w:r>
+      <w:proofErr w:type="gramEnd"/>
     </w:p>
     <w:p>
       <w:pPr>
@@ -547,7 +628,21 @@
         <w:rPr>
           <w:rFonts w:ascii="Arial" w:hAnsi="Arial" w:cs="Arial"/>
         </w:rPr>
-        <w:t>page 9. I sometimes got confused about the judgment of associative memory (JAM) and the judgment of relatedness. Are these the same or do they differ (e.g. in terms of instructions). Please clarify this from the beginning.</w:t>
+        <w:t>page 9. I sometimes got confused about the judgment of associative memory (JAM) and the judgment of relatedness. Are these the same or do they differ (e.g. in terms of instructions</w:t>
+      </w:r>
+      <w:proofErr w:type="gramStart"/>
+      <w:r>
+        <w:rPr>
+          <w:rFonts w:ascii="Arial" w:hAnsi="Arial" w:cs="Arial"/>
+        </w:rPr>
+        <w:t>).</w:t>
+      </w:r>
+      <w:proofErr w:type="gramEnd"/>
+      <w:r>
+        <w:rPr>
+          <w:rFonts w:ascii="Arial" w:hAnsi="Arial" w:cs="Arial"/>
+        </w:rPr>
+        <w:t xml:space="preserve"> Please clarify this from the beginning.</w:t>
       </w:r>
       <w:r>
         <w:rPr>
@@ -743,34 +838,88 @@
         <w:rPr>
           <w:rFonts w:ascii="Arial" w:hAnsi="Arial" w:cs="Arial"/>
         </w:rPr>
-        <w:t>This is not entirely correct, as this was one of the main research questions in De Deyne et al, 2013.</w:t>
-      </w:r>
-    </w:p>
-    <w:p>
-      <w:pPr>
-        <w:rPr>
-          <w:rFonts w:ascii="Arial" w:hAnsi="Arial" w:cs="Arial"/>
-          <w:color w:val="FF0000"/>
-        </w:rPr>
-      </w:pPr>
-      <w:r>
-        <w:rPr>
-          <w:rFonts w:ascii="Arial" w:hAnsi="Arial" w:cs="Arial"/>
-          <w:color w:val="FF0000"/>
-        </w:rPr>
-        <w:t>Changed this to say ‘Further, the influence of indirect relations on judgments has not been investigated within the context of multiple judgment types (but see De Deyne et al., 2013 for a review of both SWOW association types within the context of semantic similarity judgments).’</w:t>
-      </w:r>
-    </w:p>
-    <w:p>
-      <w:pPr>
-        <w:rPr>
-          <w:rFonts w:ascii="Arial" w:hAnsi="Arial" w:cs="Arial"/>
-        </w:rPr>
-      </w:pPr>
-      <w:r>
-        <w:rPr>
-          <w:rFonts w:ascii="Arial" w:hAnsi="Arial" w:cs="Arial"/>
-        </w:rPr>
+        <w:t xml:space="preserve">This is not entirely correct, as this was one of the main research questions in De </w:t>
+      </w:r>
+      <w:proofErr w:type="spellStart"/>
+      <w:r>
+        <w:rPr>
+          <w:rFonts w:ascii="Arial" w:hAnsi="Arial" w:cs="Arial"/>
+        </w:rPr>
+        <w:t>Deyne</w:t>
+      </w:r>
+      <w:proofErr w:type="spellEnd"/>
+      <w:r>
+        <w:rPr>
+          <w:rFonts w:ascii="Arial" w:hAnsi="Arial" w:cs="Arial"/>
+        </w:rPr>
+        <w:t xml:space="preserve"> et al, 2013.</w:t>
+      </w:r>
+    </w:p>
+    <w:p>
+      <w:pPr>
+        <w:rPr>
+          <w:rFonts w:ascii="Arial" w:hAnsi="Arial" w:cs="Arial"/>
+          <w:b/>
+          <w:bCs/>
+        </w:rPr>
+      </w:pPr>
+      <w:bookmarkStart w:id="0" w:name="_GoBack"/>
+      <w:r>
+        <w:rPr>
+          <w:rFonts w:ascii="Arial" w:hAnsi="Arial" w:cs="Arial"/>
+          <w:b/>
+          <w:bCs/>
+        </w:rPr>
+        <w:t>We clarified this to say:</w:t>
+      </w:r>
+    </w:p>
+    <w:p>
+      <w:pPr>
+        <w:rPr>
+          <w:rFonts w:ascii="Arial" w:hAnsi="Arial" w:cs="Arial"/>
+          <w:b/>
+          <w:bCs/>
+        </w:rPr>
+      </w:pPr>
+      <w:r>
+        <w:rPr>
+          <w:rFonts w:ascii="Arial" w:hAnsi="Arial" w:cs="Arial"/>
+          <w:b/>
+          <w:bCs/>
+        </w:rPr>
+        <w:t xml:space="preserve">Further, the influence of indirect relations on judgments has not been investigated within the context of multiple judgment types (but see De </w:t>
+      </w:r>
+      <w:proofErr w:type="spellStart"/>
+      <w:r>
+        <w:rPr>
+          <w:rFonts w:ascii="Arial" w:hAnsi="Arial" w:cs="Arial"/>
+          <w:b/>
+          <w:bCs/>
+        </w:rPr>
+        <w:t>Deyne</w:t>
+      </w:r>
+      <w:proofErr w:type="spellEnd"/>
+      <w:r>
+        <w:rPr>
+          <w:rFonts w:ascii="Arial" w:hAnsi="Arial" w:cs="Arial"/>
+          <w:b/>
+          <w:bCs/>
+        </w:rPr>
+        <w:t xml:space="preserve"> et al., 2013 for a review of both SWOW association types within the context of semantic similarity judgments).</w:t>
+      </w:r>
+    </w:p>
+    <w:bookmarkEnd w:id="0"/>
+    <w:p>
+      <w:pPr>
+        <w:rPr>
+          <w:rFonts w:ascii="Arial" w:hAnsi="Arial" w:cs="Arial"/>
+        </w:rPr>
+      </w:pPr>
+      <w:r>
+        <w:rPr>
+          <w:rFonts w:ascii="Arial" w:hAnsi="Arial" w:cs="Arial"/>
+        </w:rPr>
+        <w:lastRenderedPageBreak/>
         <w:t>page 11. "Next, we explored the predictions from semantic network models that the relation</w:t>
       </w:r>
     </w:p>
@@ -784,111 +933,647 @@
         <w:rPr>
           <w:rFonts w:ascii="Arial" w:hAnsi="Arial" w:cs="Arial"/>
         </w:rPr>
+        <w:t xml:space="preserve"> between associations and semantics would be bidirectional in nature (i.e., both types of</w:t>
+      </w:r>
+    </w:p>
+    <w:p>
+      <w:pPr>
+        <w:rPr>
+          <w:rFonts w:ascii="Arial" w:hAnsi="Arial" w:cs="Arial"/>
+        </w:rPr>
+      </w:pPr>
+      <w:r>
+        <w:rPr>
+          <w:rFonts w:ascii="Arial" w:hAnsi="Arial" w:cs="Arial"/>
+        </w:rPr>
+        <w:t xml:space="preserve"> knowledge interconnected in memory)."</w:t>
+      </w:r>
+    </w:p>
+    <w:p>
+      <w:pPr>
+        <w:rPr>
+          <w:rFonts w:ascii="Arial" w:hAnsi="Arial" w:cs="Arial"/>
+        </w:rPr>
+      </w:pPr>
+      <w:r>
+        <w:rPr>
+          <w:rFonts w:ascii="Arial" w:hAnsi="Arial" w:cs="Arial"/>
+        </w:rPr>
+        <w:t>I'm a bit confused by this sentence, How can associations and semantics be bidirectional? It seems that semantics (or at least how words are related) can be thought of as the combined effect of one (direct) or many (indirect) associative links between word pairs, similar to distributional models.</w:t>
+      </w:r>
+    </w:p>
+    <w:p>
+      <w:pPr>
+        <w:rPr>
+          <w:rFonts w:ascii="Arial" w:hAnsi="Arial" w:cs="Arial"/>
+        </w:rPr>
+      </w:pPr>
+      <w:r>
+        <w:rPr>
+          <w:rFonts w:ascii="Arial" w:hAnsi="Arial" w:cs="Arial"/>
+        </w:rPr>
+        <w:t>Can you please rephrase this?</w:t>
+      </w:r>
+    </w:p>
+    <w:p>
+      <w:pPr>
+        <w:rPr>
+          <w:rFonts w:ascii="Arial" w:hAnsi="Arial" w:cs="Arial"/>
+          <w:b/>
+          <w:bCs/>
+        </w:rPr>
+      </w:pPr>
+      <w:r>
+        <w:rPr>
+          <w:rFonts w:ascii="Arial" w:hAnsi="Arial" w:cs="Arial"/>
+          <w:b/>
+          <w:bCs/>
+        </w:rPr>
+        <w:t>We c</w:t>
+      </w:r>
+      <w:r>
+        <w:rPr>
+          <w:rFonts w:ascii="Arial" w:hAnsi="Arial" w:cs="Arial"/>
+          <w:b/>
+          <w:bCs/>
+        </w:rPr>
+        <w:t>hanged it to say</w:t>
+      </w:r>
+      <w:r>
+        <w:rPr>
+          <w:rFonts w:ascii="Arial" w:hAnsi="Arial" w:cs="Arial"/>
+          <w:b/>
+          <w:bCs/>
+        </w:rPr>
+        <w:t>:</w:t>
+      </w:r>
+    </w:p>
+    <w:p>
+      <w:pPr>
+        <w:rPr>
+          <w:rFonts w:ascii="Arial" w:hAnsi="Arial" w:cs="Arial"/>
+          <w:b/>
+          <w:bCs/>
+        </w:rPr>
+      </w:pPr>
+      <w:r>
+        <w:rPr>
+          <w:rFonts w:ascii="Arial" w:hAnsi="Arial" w:cs="Arial"/>
+          <w:b/>
+          <w:bCs/>
+        </w:rPr>
+        <w:t>Next, we explored the predictions from semantic network models that the relation between associations and semantics would be interconnected by nature (i.e., both types of knowledge closely linked in memory).</w:t>
+      </w:r>
+    </w:p>
+    <w:p>
+      <w:pPr>
+        <w:rPr>
+          <w:rFonts w:ascii="Arial" w:hAnsi="Arial" w:cs="Arial"/>
+        </w:rPr>
+      </w:pPr>
+      <w:r>
+        <w:rPr>
+          <w:rFonts w:ascii="Arial" w:hAnsi="Arial" w:cs="Arial"/>
+        </w:rPr>
+        <w:t>Along the same lines, I would rephrase the following sentence as "differently interactive" is a bit vague: "Because judgment and recall are different cognitive processes, we used this  hypothesis to examine how memory networks may be differently interactive for memory in comparison to judgment."</w:t>
+      </w:r>
+    </w:p>
+    <w:p>
+      <w:pPr>
+        <w:rPr>
+          <w:rFonts w:ascii="Arial" w:hAnsi="Arial" w:cs="Arial"/>
+          <w:b/>
+          <w:bCs/>
+        </w:rPr>
+      </w:pPr>
+      <w:r>
+        <w:rPr>
+          <w:rFonts w:ascii="Arial" w:hAnsi="Arial" w:cs="Arial"/>
+          <w:b/>
+          <w:bCs/>
+        </w:rPr>
+        <w:t>We r</w:t>
+      </w:r>
+      <w:r>
+        <w:rPr>
+          <w:rFonts w:ascii="Arial" w:hAnsi="Arial" w:cs="Arial"/>
+          <w:b/>
+          <w:bCs/>
+        </w:rPr>
+        <w:t>ephrased to say</w:t>
+      </w:r>
+      <w:r>
+        <w:rPr>
+          <w:rFonts w:ascii="Arial" w:hAnsi="Arial" w:cs="Arial"/>
+          <w:b/>
+          <w:bCs/>
+        </w:rPr>
+        <w:t>:</w:t>
+      </w:r>
+    </w:p>
+    <w:p>
+      <w:pPr>
+        <w:rPr>
+          <w:rFonts w:ascii="Arial" w:hAnsi="Arial" w:cs="Arial"/>
+          <w:b/>
+          <w:bCs/>
+        </w:rPr>
+      </w:pPr>
+      <w:r>
+        <w:rPr>
+          <w:rFonts w:ascii="Arial" w:hAnsi="Arial" w:cs="Arial"/>
+          <w:b/>
+          <w:bCs/>
+        </w:rPr>
+        <w:t>Because judgment and recall are different cognitive processes, we used this hypothesis to examine how the interactive structure of memory networks may differ based on task.</w:t>
+      </w:r>
+    </w:p>
+    <w:p>
+      <w:pPr>
+        <w:rPr>
+          <w:rFonts w:ascii="Arial" w:hAnsi="Arial" w:cs="Arial"/>
+          <w:color w:val="FF0000"/>
+        </w:rPr>
+      </w:pPr>
+      <w:r>
+        <w:rPr>
+          <w:rFonts w:ascii="Arial" w:hAnsi="Arial" w:cs="Arial"/>
+        </w:rPr>
+        <w:t xml:space="preserve">page 13. In Table 1 the values based on the Florida norms are included, whereas later in the article SWOW values are used. I understand that the former data were used for selecting the stimuli, but it might be useful to provide the </w:t>
+      </w:r>
+      <w:proofErr w:type="spellStart"/>
+      <w:r>
+        <w:rPr>
+          <w:rFonts w:ascii="Arial" w:hAnsi="Arial" w:cs="Arial"/>
+        </w:rPr>
+        <w:t>descriptives</w:t>
+      </w:r>
+      <w:proofErr w:type="spellEnd"/>
+      <w:r>
+        <w:rPr>
+          <w:rFonts w:ascii="Arial" w:hAnsi="Arial" w:cs="Arial"/>
+        </w:rPr>
+        <w:t xml:space="preserve"> based on SWOW as well in this table.</w:t>
+      </w:r>
+      <w:r>
+        <w:rPr>
+          <w:rFonts w:ascii="Arial" w:hAnsi="Arial" w:cs="Arial"/>
+        </w:rPr>
+        <w:t xml:space="preserve"> </w:t>
+      </w:r>
+    </w:p>
+    <w:p>
+      <w:pPr>
+        <w:rPr>
+          <w:rFonts w:ascii="Arial" w:hAnsi="Arial" w:cs="Arial"/>
+          <w:b/>
+          <w:bCs/>
+        </w:rPr>
+      </w:pPr>
+      <w:r>
+        <w:rPr>
+          <w:rFonts w:ascii="Arial" w:hAnsi="Arial" w:cs="Arial"/>
+          <w:b/>
+          <w:bCs/>
+        </w:rPr>
+        <w:t xml:space="preserve">These values were included in Table 1 -  they are labeled direct association and indirect association. </w:t>
+      </w:r>
+    </w:p>
+    <w:p>
+      <w:pPr>
+        <w:rPr>
+          <w:rFonts w:ascii="Arial" w:hAnsi="Arial" w:cs="Arial"/>
+        </w:rPr>
+      </w:pPr>
+      <w:r>
+        <w:rPr>
+          <w:rFonts w:ascii="Arial" w:hAnsi="Arial" w:cs="Arial"/>
+        </w:rPr>
+        <w:t>page 16. It would be interesting to know the correlations between the three JOR version tasks. Does the sentence at the end of the paragraph ("r &lt; .26") refer to these? If not, can you add them?</w:t>
+      </w:r>
+    </w:p>
+    <w:p>
+      <w:pPr>
+        <w:rPr>
+          <w:rFonts w:ascii="Arial" w:hAnsi="Arial" w:cs="Arial"/>
+        </w:rPr>
+      </w:pPr>
+      <w:r>
+        <w:rPr>
+          <w:rFonts w:ascii="Arial" w:hAnsi="Arial" w:cs="Arial"/>
+          <w:b/>
+          <w:bCs/>
+        </w:rPr>
+        <w:t>We rephrased this section to clarify what correlation</w:t>
+      </w:r>
+      <w:r>
+        <w:rPr>
+          <w:rFonts w:ascii="Arial" w:hAnsi="Arial" w:cs="Arial"/>
+          <w:b/>
+          <w:bCs/>
+        </w:rPr>
+        <w:t>(s)</w:t>
+      </w:r>
+      <w:r>
+        <w:rPr>
+          <w:rFonts w:ascii="Arial" w:hAnsi="Arial" w:cs="Arial"/>
+          <w:b/>
+          <w:bCs/>
+        </w:rPr>
+        <w:t xml:space="preserve"> this indicated</w:t>
+      </w:r>
+      <w:r>
+        <w:rPr>
+          <w:rFonts w:ascii="Arial" w:hAnsi="Arial" w:cs="Arial"/>
+        </w:rPr>
+        <w:t>:</w:t>
+      </w:r>
+    </w:p>
+    <w:p>
+      <w:pPr>
+        <w:rPr>
+          <w:rFonts w:ascii="Arial" w:hAnsi="Arial" w:cs="Arial"/>
+          <w:b/>
+          <w:bCs/>
+        </w:rPr>
+      </w:pPr>
+      <w:r>
+        <w:rPr>
+          <w:rFonts w:ascii="Arial" w:hAnsi="Arial" w:cs="Arial"/>
+          <w:b/>
+          <w:bCs/>
+        </w:rPr>
+        <w:t xml:space="preserve">The correlations between judged value, recall, direct and indirect </w:t>
+      </w:r>
+      <w:r>
+        <w:rPr>
+          <w:rFonts w:ascii="Arial" w:hAnsi="Arial" w:cs="Arial"/>
+          <w:b/>
+          <w:bCs/>
+        </w:rPr>
+        <w:t>association</w:t>
+      </w:r>
+      <w:r>
+        <w:rPr>
+          <w:rFonts w:ascii="Arial" w:hAnsi="Arial" w:cs="Arial"/>
+          <w:b/>
+          <w:bCs/>
+        </w:rPr>
+        <w:t xml:space="preserve"> were all *r*s &lt; .26. These correlations were similar regardless of judgment condition.</w:t>
+      </w:r>
+    </w:p>
+    <w:p>
+      <w:pPr>
+        <w:rPr>
+          <w:rFonts w:ascii="Arial" w:hAnsi="Arial" w:cs="Arial"/>
+          <w:b/>
+          <w:bCs/>
+        </w:rPr>
+      </w:pPr>
+      <w:r>
+        <w:rPr>
+          <w:rFonts w:ascii="Arial" w:hAnsi="Arial" w:cs="Arial"/>
+          <w:b/>
+          <w:bCs/>
+        </w:rPr>
+        <w:t xml:space="preserve">The suggestion here is unfortunately unclear – if the request is judgment and recall scores, these are low </w:t>
+      </w:r>
+      <w:proofErr w:type="spellStart"/>
+      <w:r>
+        <w:rPr>
+          <w:rFonts w:ascii="Arial" w:hAnsi="Arial" w:cs="Arial"/>
+          <w:b/>
+          <w:bCs/>
+        </w:rPr>
+        <w:t>rs</w:t>
+      </w:r>
+      <w:proofErr w:type="spellEnd"/>
+      <w:r>
+        <w:rPr>
+          <w:rFonts w:ascii="Arial" w:hAnsi="Arial" w:cs="Arial"/>
+          <w:b/>
+          <w:bCs/>
+        </w:rPr>
+        <w:t xml:space="preserve"> ~ .07 and approximately the same between tasks. If it was somehow correlating performance on condition, we were unsure what would be correlated between conditions, as words are different for each person in each task. </w:t>
+      </w:r>
+    </w:p>
+    <w:p>
+      <w:pPr>
+        <w:rPr>
+          <w:rFonts w:ascii="Arial" w:hAnsi="Arial" w:cs="Arial"/>
+        </w:rPr>
+      </w:pPr>
+      <w:r>
+        <w:rPr>
+          <w:rFonts w:ascii="Arial" w:hAnsi="Arial" w:cs="Arial"/>
+        </w:rPr>
+        <w:t>page 18. "Overall, 407 thematic JORs had the highest intercept at .61, while JORs elicited in the semantic 408 condition had the lowest intercept at .52."</w:t>
+      </w:r>
+    </w:p>
+    <w:p>
+      <w:pPr>
+        <w:rPr>
+          <w:rFonts w:ascii="Arial" w:hAnsi="Arial" w:cs="Arial"/>
+        </w:rPr>
+      </w:pPr>
+      <w:r>
+        <w:rPr>
+          <w:rFonts w:ascii="Arial" w:hAnsi="Arial" w:cs="Arial"/>
+        </w:rPr>
         <w:lastRenderedPageBreak/>
-        <w:t xml:space="preserve"> between associations and semantics would be bidirectional in nature (i.e., both types of</w:t>
-      </w:r>
-    </w:p>
-    <w:p>
-      <w:pPr>
-        <w:rPr>
-          <w:rFonts w:ascii="Arial" w:hAnsi="Arial" w:cs="Arial"/>
-        </w:rPr>
-      </w:pPr>
-      <w:r>
-        <w:rPr>
-          <w:rFonts w:ascii="Arial" w:hAnsi="Arial" w:cs="Arial"/>
-        </w:rPr>
-        <w:t xml:space="preserve"> knowledge interconnected in memory)."</w:t>
-      </w:r>
-    </w:p>
-    <w:p>
-      <w:pPr>
-        <w:rPr>
-          <w:rFonts w:ascii="Arial" w:hAnsi="Arial" w:cs="Arial"/>
-        </w:rPr>
-      </w:pPr>
-      <w:r>
-        <w:rPr>
-          <w:rFonts w:ascii="Arial" w:hAnsi="Arial" w:cs="Arial"/>
-        </w:rPr>
-        <w:t>I'm a bit confused by this sentence, How can associations and semantics be bidirectional? It seems that semantics (or at least how words are related) can be thought of as the combined effect of one (direct) or many (indirect) associative links between word pairs, similar to distributional models.</w:t>
-      </w:r>
-    </w:p>
-    <w:p>
-      <w:pPr>
-        <w:rPr>
-          <w:rFonts w:ascii="Arial" w:hAnsi="Arial" w:cs="Arial"/>
-        </w:rPr>
-      </w:pPr>
-      <w:r>
-        <w:rPr>
-          <w:rFonts w:ascii="Arial" w:hAnsi="Arial" w:cs="Arial"/>
-        </w:rPr>
-        <w:t>Can you please rephrase this?</w:t>
-      </w:r>
-    </w:p>
-    <w:p>
-      <w:pPr>
-        <w:rPr>
-          <w:rFonts w:ascii="Arial" w:hAnsi="Arial" w:cs="Arial"/>
-          <w:color w:val="FF0000"/>
-        </w:rPr>
-      </w:pPr>
-      <w:r>
-        <w:rPr>
-          <w:rFonts w:ascii="Arial" w:hAnsi="Arial" w:cs="Arial"/>
-          <w:color w:val="FF0000"/>
-        </w:rPr>
-        <w:t>Changed it to say ‘Next, we explored the predictions from semantic network models that the relation between associations and semantics would be interconnected by nature (i.e., both types of knowledge closely linked in memory).’</w:t>
-      </w:r>
-    </w:p>
-    <w:p>
-      <w:pPr>
-        <w:rPr>
-          <w:rFonts w:ascii="Arial" w:hAnsi="Arial" w:cs="Arial"/>
-        </w:rPr>
-      </w:pPr>
-      <w:r>
-        <w:rPr>
-          <w:rFonts w:ascii="Arial" w:hAnsi="Arial" w:cs="Arial"/>
-        </w:rPr>
-        <w:t>Along the same lines, I would rephrase the following sentence as "differently interactive" is a bit vague: "Because judgment and recall are different cognitive processes, we used this  hypothesis to examine how memory networks may be differently interactive for memory in comparison to judgment."</w:t>
-      </w:r>
-    </w:p>
-    <w:p>
-      <w:pPr>
-        <w:rPr>
-          <w:rFonts w:ascii="Arial" w:hAnsi="Arial" w:cs="Arial"/>
-          <w:color w:val="FF0000"/>
-        </w:rPr>
-      </w:pPr>
-      <w:r>
-        <w:rPr>
-          <w:rFonts w:ascii="Arial" w:hAnsi="Arial" w:cs="Arial"/>
-          <w:color w:val="FF0000"/>
-        </w:rPr>
-        <w:t>Rephrased to say, ‘Because judgment and recall are different cognitive processes, we used this hypothesis to examine how the interactive structure of memory networks may differ based on task.’</w:t>
-      </w:r>
-    </w:p>
-    <w:p>
-      <w:pPr>
-        <w:rPr>
-          <w:rFonts w:ascii="Arial" w:hAnsi="Arial" w:cs="Arial"/>
-        </w:rPr>
-      </w:pPr>
-    </w:p>
-    <w:p>
-      <w:pPr>
-        <w:rPr>
-          <w:rFonts w:ascii="Arial" w:hAnsi="Arial" w:cs="Arial"/>
-          <w:color w:val="FF0000"/>
-        </w:rPr>
-      </w:pPr>
-      <w:r>
-        <w:rPr>
-          <w:rFonts w:ascii="Arial" w:hAnsi="Arial" w:cs="Arial"/>
-        </w:rPr>
-        <w:t>page 13. In Table 1 the values based on the Florida norms are included, whereas later in the article SWOW values are used. I understand that the former data were used for selecting the stimuli, but it might be useful to provide the descriptives based on SWOW as well in this table.</w:t>
+        <w:t>This seems inaccurate, as both the associative and semantic condition had an intercept of .52 (see Table 2.</w:t>
+      </w:r>
+    </w:p>
+    <w:p>
+      <w:pPr>
+        <w:rPr>
+          <w:rFonts w:ascii="Arial" w:hAnsi="Arial" w:cs="Arial"/>
+          <w:color w:val="FF0000"/>
+        </w:rPr>
+      </w:pPr>
+      <w:r>
+        <w:rPr>
+          <w:rFonts w:ascii="Arial" w:hAnsi="Arial" w:cs="Arial"/>
+          <w:b/>
+          <w:bCs/>
+        </w:rPr>
+        <w:t>We updated the text accordingly</w:t>
+      </w:r>
+      <w:r>
+        <w:rPr>
+          <w:rFonts w:ascii="Arial" w:hAnsi="Arial" w:cs="Arial"/>
+          <w:b/>
+          <w:bCs/>
+        </w:rPr>
+        <w:t xml:space="preserve">, as semantic and associative </w:t>
+      </w:r>
+      <w:r>
+        <w:rPr>
+          <w:rFonts w:ascii="Arial" w:hAnsi="Arial" w:cs="Arial"/>
+          <w:b/>
+          <w:bCs/>
+        </w:rPr>
+        <w:t xml:space="preserve">were equal but lower than thematic. </w:t>
+      </w:r>
+    </w:p>
+    <w:p>
+      <w:pPr>
+        <w:rPr>
+          <w:rFonts w:ascii="Arial" w:hAnsi="Arial" w:cs="Arial"/>
+          <w:color w:val="FF0000"/>
+        </w:rPr>
+      </w:pPr>
+    </w:p>
+    <w:p>
+      <w:pPr>
+        <w:rPr>
+          <w:rFonts w:ascii="Arial" w:hAnsi="Arial" w:cs="Arial"/>
+        </w:rPr>
+      </w:pPr>
+    </w:p>
+    <w:p>
+      <w:pPr>
+        <w:rPr>
+          <w:rFonts w:ascii="Arial" w:hAnsi="Arial" w:cs="Arial"/>
+        </w:rPr>
+      </w:pPr>
+      <w:r>
+        <w:rPr>
+          <w:rFonts w:ascii="Arial" w:hAnsi="Arial" w:cs="Arial"/>
+        </w:rPr>
+        <w:t>page 18. "Last, the semantic judgment condition showed that both direct and</w:t>
+      </w:r>
+    </w:p>
+    <w:p>
+      <w:pPr>
+        <w:rPr>
+          <w:rFonts w:ascii="Arial" w:hAnsi="Arial" w:cs="Arial"/>
+        </w:rPr>
+      </w:pPr>
+      <w:r>
+        <w:rPr>
+          <w:rFonts w:ascii="Arial" w:hAnsi="Arial" w:cs="Arial"/>
+        </w:rPr>
+        <w:t>415 indirect relations were important (as this judgment type had the highest indirect</w:t>
+      </w:r>
+    </w:p>
+    <w:p>
+      <w:pPr>
+        <w:rPr>
+          <w:rFonts w:ascii="Arial" w:hAnsi="Arial" w:cs="Arial"/>
+        </w:rPr>
+      </w:pPr>
+      <w:r>
+        <w:rPr>
+          <w:rFonts w:ascii="Arial" w:hAnsi="Arial" w:cs="Arial"/>
+        </w:rPr>
+        <w:t>416 contribution of the three conditions)". Can you add the numbers to support this statement in the text?</w:t>
+      </w:r>
+    </w:p>
+    <w:p>
+      <w:pPr>
+        <w:rPr>
+          <w:rFonts w:ascii="Arial" w:hAnsi="Arial" w:cs="Arial"/>
+          <w:b/>
+          <w:bCs/>
+        </w:rPr>
+      </w:pPr>
+      <w:r>
+        <w:rPr>
+          <w:rFonts w:ascii="Arial" w:hAnsi="Arial" w:cs="Arial"/>
+          <w:b/>
+          <w:bCs/>
+        </w:rPr>
+        <w:t>These numbers were added to the text.</w:t>
+      </w:r>
+    </w:p>
+    <w:p>
+      <w:pPr>
+        <w:rPr>
+          <w:rFonts w:ascii="Arial" w:hAnsi="Arial" w:cs="Arial"/>
+        </w:rPr>
+      </w:pPr>
+      <w:r>
+        <w:rPr>
+          <w:rFonts w:ascii="Arial" w:hAnsi="Arial" w:cs="Arial"/>
+        </w:rPr>
+        <w:t>page 19. "The goal of the next analysis was to test for an interaction between direct and indirect</w:t>
+      </w:r>
+    </w:p>
+    <w:p>
+      <w:pPr>
+        <w:rPr>
+          <w:rFonts w:ascii="Arial" w:hAnsi="Arial" w:cs="Arial"/>
+        </w:rPr>
+      </w:pPr>
+      <w:r>
+        <w:rPr>
+          <w:rFonts w:ascii="Arial" w:hAnsi="Arial" w:cs="Arial"/>
+        </w:rPr>
+        <w:t xml:space="preserve">430 association when predicting participant JORs." I would unpack this and reiterate the research question (what </w:t>
+      </w:r>
+      <w:proofErr w:type="gramStart"/>
+      <w:r>
+        <w:rPr>
+          <w:rFonts w:ascii="Arial" w:hAnsi="Arial" w:cs="Arial"/>
+        </w:rPr>
+        <w:t>are you</w:t>
+      </w:r>
+      <w:proofErr w:type="gramEnd"/>
+      <w:r>
+        <w:rPr>
+          <w:rFonts w:ascii="Arial" w:hAnsi="Arial" w:cs="Arial"/>
+        </w:rPr>
+        <w:t xml:space="preserve"> trying to investigate) and the hypothesis to be tested that goes with it.</w:t>
+      </w:r>
+    </w:p>
+    <w:p>
+      <w:pPr>
+        <w:rPr>
+          <w:rFonts w:ascii="Arial" w:hAnsi="Arial" w:cs="Arial"/>
+          <w:b/>
+          <w:bCs/>
+        </w:rPr>
+      </w:pPr>
+      <w:r>
+        <w:rPr>
+          <w:rFonts w:ascii="Arial" w:hAnsi="Arial" w:cs="Arial"/>
+          <w:b/>
+          <w:bCs/>
+        </w:rPr>
+        <w:t>We r</w:t>
+      </w:r>
+      <w:r>
+        <w:rPr>
+          <w:rFonts w:ascii="Arial" w:hAnsi="Arial" w:cs="Arial"/>
+          <w:b/>
+          <w:bCs/>
+        </w:rPr>
+        <w:t>eworked this to say</w:t>
+      </w:r>
+      <w:r>
+        <w:rPr>
+          <w:rFonts w:ascii="Arial" w:hAnsi="Arial" w:cs="Arial"/>
+          <w:b/>
+          <w:bCs/>
+        </w:rPr>
+        <w:t>:</w:t>
+      </w:r>
+    </w:p>
+    <w:p>
+      <w:pPr>
+        <w:rPr>
+          <w:rFonts w:ascii="Arial" w:hAnsi="Arial" w:cs="Arial"/>
+          <w:b/>
+          <w:bCs/>
+        </w:rPr>
+      </w:pPr>
+      <w:r>
+        <w:rPr>
+          <w:rFonts w:ascii="Arial" w:hAnsi="Arial" w:cs="Arial"/>
+          <w:b/>
+          <w:bCs/>
+        </w:rPr>
+        <w:t>Next, we sought to test the interactive relationship between associative and semantic overlap. If this interactive relationship exists, a statistical interaction should be detected between the database norms when predicting performance on the judgment task. As such, the goal of next analysis was to test for this interaction between direct and indirect association when predicting participant JORs.</w:t>
+      </w:r>
+    </w:p>
+    <w:p>
+      <w:pPr>
+        <w:rPr>
+          <w:rFonts w:ascii="Arial" w:hAnsi="Arial" w:cs="Arial"/>
+        </w:rPr>
+      </w:pPr>
+      <w:r>
+        <w:rPr>
+          <w:rFonts w:ascii="Arial" w:hAnsi="Arial" w:cs="Arial"/>
+        </w:rPr>
+        <w:t>page 20. Can you explain what the role and interpretation is of the intercepts for associative, semantic and thematic intercepts? Why does higher bias result in higher recall?  In particular, I was wondering if you have an explanation why the associative intercept was insignificant whereas the semantic and thematic ones were.</w:t>
+      </w:r>
+    </w:p>
+    <w:p>
+      <w:pPr>
+        <w:rPr>
+          <w:rFonts w:ascii="Arial" w:hAnsi="Arial" w:cs="Arial"/>
+          <w:b/>
+          <w:bCs/>
+        </w:rPr>
+      </w:pPr>
+      <w:r>
+        <w:rPr>
+          <w:rFonts w:ascii="Arial" w:hAnsi="Arial" w:cs="Arial"/>
+          <w:b/>
+          <w:bCs/>
+        </w:rPr>
+        <w:t>We updated this section and added some thoughts here:</w:t>
+      </w:r>
+      <w:r>
+        <w:rPr>
+          <w:rFonts w:ascii="Arial" w:hAnsi="Arial" w:cs="Arial"/>
+          <w:b/>
+          <w:bCs/>
+        </w:rPr>
+        <w:br/>
+      </w:r>
+    </w:p>
+    <w:p>
+      <w:pPr>
+        <w:rPr>
+          <w:rFonts w:ascii="Arial" w:hAnsi="Arial" w:cs="Arial"/>
+          <w:b/>
+          <w:bCs/>
+        </w:rPr>
+      </w:pPr>
+      <w:r>
+        <w:rPr>
+          <w:rFonts w:ascii="Arial" w:hAnsi="Arial" w:cs="Arial"/>
+          <w:b/>
+          <w:bCs/>
+        </w:rPr>
+        <w:t>For direct association, increasing sensitivity to the relation between pairs lead to increasing likelihood of memory, which is not surprising. Indirect association also showed this effect, that stronger indirect sensitivity to word pair relation also increased memory in the thematic and semantic judgment conditions, similar to indirect memory results from @Huff2011 and @Huff2012b. The intercepts or bias estimates from the first hypothesis indicated that increasing participant overestimation of weakly related pairs also predicted increased recall. Potentially, this result can be viewed as self-</w:t>
+      </w:r>
+      <w:r>
+        <w:rPr>
+          <w:rFonts w:ascii="Arial" w:hAnsi="Arial" w:cs="Arial"/>
+          <w:b/>
+          <w:bCs/>
+        </w:rPr>
+        <w:t>fulfilling</w:t>
+      </w:r>
+      <w:r>
+        <w:rPr>
+          <w:rFonts w:ascii="Arial" w:hAnsi="Arial" w:cs="Arial"/>
+          <w:b/>
+          <w:bCs/>
+        </w:rPr>
+        <w:t>, the more related participants thought the weakly related word pairs were, they more likely they were to remember them.</w:t>
+      </w:r>
+    </w:p>
+    <w:p>
+      <w:pPr>
+        <w:rPr>
+          <w:rFonts w:ascii="Arial" w:hAnsi="Arial" w:cs="Arial"/>
+        </w:rPr>
+      </w:pPr>
+      <w:r>
+        <w:rPr>
+          <w:rFonts w:ascii="Arial" w:hAnsi="Arial" w:cs="Arial"/>
+        </w:rPr>
+        <w:lastRenderedPageBreak/>
+        <w:t xml:space="preserve">page 21 "In contrast to De </w:t>
+      </w:r>
+      <w:proofErr w:type="spellStart"/>
+      <w:r>
+        <w:rPr>
+          <w:rFonts w:ascii="Arial" w:hAnsi="Arial" w:cs="Arial"/>
+        </w:rPr>
+        <w:t>Deyne</w:t>
+      </w:r>
+      <w:proofErr w:type="spellEnd"/>
+      <w:r>
+        <w:rPr>
+          <w:rFonts w:ascii="Arial" w:hAnsi="Arial" w:cs="Arial"/>
+        </w:rPr>
+        <w:t xml:space="preserve"> et al. (2013a), we found bias in judgments for pairs with no direct relation across all three judgment conditions (average judgment = 50.36); however, only 5 pairs were available for comparison to their results."</w:t>
       </w:r>
       <w:r>
         <w:rPr>
@@ -896,273 +1581,18 @@
         </w:rPr>
         <w:t xml:space="preserve"> </w:t>
       </w:r>
-      <w:r>
-        <w:rPr>
-          <w:rFonts w:ascii="Arial" w:hAnsi="Arial" w:cs="Arial"/>
-          <w:color w:val="FF0000"/>
-        </w:rPr>
-        <w:t>We can probably add these.</w:t>
-      </w:r>
-    </w:p>
-    <w:p>
-      <w:pPr>
-        <w:rPr>
-          <w:rFonts w:ascii="Arial" w:hAnsi="Arial" w:cs="Arial"/>
-        </w:rPr>
-      </w:pPr>
-    </w:p>
-    <w:p>
-      <w:pPr>
-        <w:rPr>
-          <w:rFonts w:ascii="Arial" w:hAnsi="Arial" w:cs="Arial"/>
-        </w:rPr>
-      </w:pPr>
-      <w:r>
-        <w:rPr>
-          <w:rFonts w:ascii="Arial" w:hAnsi="Arial" w:cs="Arial"/>
-        </w:rPr>
-        <w:t>page 16. It would be interesting to know the correlations between the three JOR version tasks. Does the sentence at the end of the paragraph ("r &lt; .26") refer to these? If not, can you add them?</w:t>
-      </w:r>
-    </w:p>
-    <w:p>
-      <w:pPr>
-        <w:rPr>
-          <w:rFonts w:ascii="Arial" w:hAnsi="Arial" w:cs="Arial"/>
-          <w:color w:val="FF0000"/>
-        </w:rPr>
-      </w:pPr>
-      <w:r>
-        <w:rPr>
-          <w:rFonts w:ascii="Arial" w:hAnsi="Arial" w:cs="Arial"/>
-          <w:color w:val="FF0000"/>
-        </w:rPr>
-        <w:t>The .26 is the correlation between overlap measures. Are they asking for the correlations between judgment and recall scores for each task? Or are they asking for overlap measures used in each task? Because if it’s the latter, the same items were used across all three tasks.</w:t>
-      </w:r>
-    </w:p>
-    <w:p>
-      <w:pPr>
-        <w:rPr>
-          <w:rFonts w:ascii="Arial" w:hAnsi="Arial" w:cs="Arial"/>
-        </w:rPr>
-      </w:pPr>
-    </w:p>
-    <w:p>
-      <w:pPr>
-        <w:rPr>
-          <w:rFonts w:ascii="Arial" w:hAnsi="Arial" w:cs="Arial"/>
-        </w:rPr>
-      </w:pPr>
-      <w:r>
-        <w:rPr>
-          <w:rFonts w:ascii="Arial" w:hAnsi="Arial" w:cs="Arial"/>
-        </w:rPr>
-        <w:t>page 18. "Overall, 407 thematic JORs had the highest intercept at .61, while JORs elicited in the semantic 408 condition had the lowest intercept at .52."</w:t>
-      </w:r>
-    </w:p>
-    <w:p>
-      <w:pPr>
-        <w:rPr>
-          <w:rFonts w:ascii="Arial" w:hAnsi="Arial" w:cs="Arial"/>
-        </w:rPr>
-      </w:pPr>
-      <w:r>
-        <w:rPr>
-          <w:rFonts w:ascii="Arial" w:hAnsi="Arial" w:cs="Arial"/>
-        </w:rPr>
-        <w:t>This seems inaccurate, as both the associative and semantic condition had an intercept of .52 (see Table 2.</w:t>
-      </w:r>
-    </w:p>
-    <w:p>
-      <w:pPr>
-        <w:rPr>
-          <w:rFonts w:ascii="Arial" w:hAnsi="Arial" w:cs="Arial"/>
-        </w:rPr>
-      </w:pPr>
-    </w:p>
-    <w:p>
-      <w:pPr>
-        <w:rPr>
-          <w:rFonts w:ascii="Arial" w:hAnsi="Arial" w:cs="Arial"/>
-          <w:color w:val="FF0000"/>
-        </w:rPr>
-      </w:pPr>
-      <w:r>
-        <w:rPr>
-          <w:rFonts w:ascii="Arial" w:hAnsi="Arial" w:cs="Arial"/>
-          <w:color w:val="FF0000"/>
-        </w:rPr>
-        <w:t xml:space="preserve">I’m pretty sure this was a rounding error. I’m updating the text to say that </w:t>
-      </w:r>
-      <w:r>
-        <w:rPr>
-          <w:rFonts w:ascii="Arial" w:hAnsi="Arial" w:cs="Arial"/>
-          <w:color w:val="FF0000"/>
-        </w:rPr>
-        <w:t xml:space="preserve">both </w:t>
-      </w:r>
-      <w:r>
-        <w:rPr>
-          <w:rFonts w:ascii="Arial" w:hAnsi="Arial" w:cs="Arial"/>
-          <w:color w:val="FF0000"/>
-        </w:rPr>
-        <w:t>the semantic and associative conditions were lower</w:t>
-      </w:r>
-      <w:r>
-        <w:rPr>
-          <w:rFonts w:ascii="Arial" w:hAnsi="Arial" w:cs="Arial"/>
-          <w:color w:val="FF0000"/>
-        </w:rPr>
-        <w:t xml:space="preserve"> relative to the thematic condition</w:t>
-      </w:r>
-    </w:p>
-    <w:p>
-      <w:pPr>
-        <w:rPr>
-          <w:rFonts w:ascii="Arial" w:hAnsi="Arial" w:cs="Arial"/>
-        </w:rPr>
-      </w:pPr>
-    </w:p>
-    <w:p>
-      <w:pPr>
-        <w:rPr>
-          <w:rFonts w:ascii="Arial" w:hAnsi="Arial" w:cs="Arial"/>
-        </w:rPr>
-      </w:pPr>
-      <w:r>
-        <w:rPr>
-          <w:rFonts w:ascii="Arial" w:hAnsi="Arial" w:cs="Arial"/>
-        </w:rPr>
-        <w:t>page 18. "Last, the semantic judgment condition showed that both direct and</w:t>
-      </w:r>
-    </w:p>
-    <w:p>
-      <w:pPr>
-        <w:rPr>
-          <w:rFonts w:ascii="Arial" w:hAnsi="Arial" w:cs="Arial"/>
-        </w:rPr>
-      </w:pPr>
-      <w:r>
-        <w:rPr>
-          <w:rFonts w:ascii="Arial" w:hAnsi="Arial" w:cs="Arial"/>
-        </w:rPr>
-        <w:t>415 indirect relations were important (as this judgment type had the highest indirect</w:t>
-      </w:r>
-    </w:p>
-    <w:p>
-      <w:pPr>
-        <w:rPr>
-          <w:rFonts w:ascii="Arial" w:hAnsi="Arial" w:cs="Arial"/>
-        </w:rPr>
-      </w:pPr>
-      <w:r>
-        <w:rPr>
-          <w:rFonts w:ascii="Arial" w:hAnsi="Arial" w:cs="Arial"/>
-        </w:rPr>
-        <w:t>416 contribution of the three conditions)". Can you add the numbers to support this statement in the text?</w:t>
-      </w:r>
-    </w:p>
-    <w:p>
-      <w:pPr>
-        <w:rPr>
-          <w:rFonts w:ascii="Arial" w:hAnsi="Arial" w:cs="Arial"/>
-          <w:color w:val="FF0000"/>
-        </w:rPr>
-      </w:pPr>
-      <w:r>
-        <w:rPr>
-          <w:rFonts w:ascii="Arial" w:hAnsi="Arial" w:cs="Arial"/>
-          <w:color w:val="FF0000"/>
-        </w:rPr>
-        <w:t>Added placeholders for these numbers</w:t>
-      </w:r>
-      <w:r>
-        <w:rPr>
-          <w:rFonts w:ascii="Arial" w:hAnsi="Arial" w:cs="Arial"/>
-          <w:color w:val="FF0000"/>
-        </w:rPr>
-        <w:t>.</w:t>
-      </w:r>
-    </w:p>
-    <w:p>
-      <w:pPr>
-        <w:rPr>
-          <w:rFonts w:ascii="Arial" w:hAnsi="Arial" w:cs="Arial"/>
-          <w:color w:val="FF0000"/>
-        </w:rPr>
-      </w:pPr>
-    </w:p>
-    <w:p>
-      <w:pPr>
-        <w:rPr>
-          <w:rFonts w:ascii="Arial" w:hAnsi="Arial" w:cs="Arial"/>
-        </w:rPr>
-      </w:pPr>
-      <w:r>
-        <w:rPr>
-          <w:rFonts w:ascii="Arial" w:hAnsi="Arial" w:cs="Arial"/>
-        </w:rPr>
-        <w:t>page 19. "The goal of the next analysis was to test for an interaction between direct and indirect</w:t>
-      </w:r>
-    </w:p>
-    <w:p>
-      <w:pPr>
-        <w:rPr>
-          <w:rFonts w:ascii="Arial" w:hAnsi="Arial" w:cs="Arial"/>
-        </w:rPr>
-      </w:pPr>
-      <w:r>
-        <w:rPr>
-          <w:rFonts w:ascii="Arial" w:hAnsi="Arial" w:cs="Arial"/>
-        </w:rPr>
-        <w:t>430 association when predicting participant JORs." I would unpack this and reiterate the research question (what are you trying to investigate) and the hypothesis to be tested that goes with it.</w:t>
-      </w:r>
-    </w:p>
-    <w:p>
-      <w:pPr>
-        <w:rPr>
-          <w:rFonts w:ascii="Arial" w:hAnsi="Arial" w:cs="Arial"/>
-          <w:color w:val="FF0000"/>
-        </w:rPr>
-      </w:pPr>
-      <w:r>
-        <w:rPr>
-          <w:rFonts w:ascii="Arial" w:hAnsi="Arial" w:cs="Arial"/>
-          <w:color w:val="FF0000"/>
-        </w:rPr>
-        <w:t>Reworked this to say ‘Next, we sought to test the interactive relationship between associative and semantic overlap. If this interactive relationship exists, an interaction should be detected between the database norms when predicting performance on the judgment task. As such, the goal of next analysis was to test for this interaction between direct and indirect association when predicting participant JORs.’</w:t>
-      </w:r>
-    </w:p>
-    <w:p>
-      <w:pPr>
-        <w:rPr>
-          <w:rFonts w:ascii="Arial" w:hAnsi="Arial" w:cs="Arial"/>
-        </w:rPr>
-      </w:pPr>
-      <w:r>
-        <w:rPr>
-          <w:rFonts w:ascii="Arial" w:hAnsi="Arial" w:cs="Arial"/>
-        </w:rPr>
-        <w:t>page 20. Can you explain what the role and interpretation is of the intercepts for associative, semantic and thematic intercepts? Why does higher bias result in higher recall?  In particular, I was wondering if you have an explanation why the associative intercept was insignificant whereas the semantic and thematic ones were.</w:t>
-      </w:r>
-    </w:p>
-    <w:p>
-      <w:pPr>
-        <w:rPr>
-          <w:rFonts w:ascii="Arial" w:hAnsi="Arial" w:cs="Arial"/>
-        </w:rPr>
-      </w:pPr>
-    </w:p>
-    <w:p>
-      <w:pPr>
-        <w:rPr>
-          <w:rFonts w:ascii="Arial" w:hAnsi="Arial" w:cs="Arial"/>
-        </w:rPr>
-      </w:pPr>
-      <w:r>
-        <w:rPr>
-          <w:rFonts w:ascii="Arial" w:hAnsi="Arial" w:cs="Arial"/>
-        </w:rPr>
-        <w:t>page 21 "In contrast to De Deyne et al. (2013a), we found bias in judgments for pairs with no direct relation across all three judgment conditions (average judgment = 50.36); however, only 5 pairs were available for comparison to their results."</w:t>
+    </w:p>
+    <w:p>
+      <w:pPr>
+        <w:rPr>
+          <w:rFonts w:ascii="Arial" w:hAnsi="Arial" w:cs="Arial"/>
+        </w:rPr>
+      </w:pPr>
+      <w:r>
+        <w:rPr>
+          <w:rFonts w:ascii="Arial" w:hAnsi="Arial" w:cs="Arial"/>
+        </w:rPr>
+        <w:t>I can't follow here. Do you mean that only 5 pairs did not have an indirect relation in the current study? Also, one still expects bias to be present. As mentioned in the previous review, the basic idea is that some of this bias ("over-estimated JOR" ) reflects a compression effect as forward strength might only capture strong pairs and discard weak pairs. If relatedness or indirect association is taken into account the intercept should be lower (but perhaps not absent).</w:t>
       </w:r>
       <w:r>
         <w:rPr>
@@ -1175,47 +1605,144 @@
       <w:pPr>
         <w:rPr>
           <w:rFonts w:ascii="Arial" w:hAnsi="Arial" w:cs="Arial"/>
-        </w:rPr>
-      </w:pPr>
-      <w:r>
-        <w:rPr>
-          <w:rFonts w:ascii="Arial" w:hAnsi="Arial" w:cs="Arial"/>
-        </w:rPr>
-        <w:t>I can't follow here. Do you mean that only 5 pairs did not have an indirect relation in the current study? Also, one still expects bias to be present. As mentioned in the previous review, the basic idea is that some of this bias ("over-estimated JOR" ) reflects a compression effect as forward strength might only capture strong pairs and discard weak pairs. If relatedness or indirect association is taken into account the intercept should be lower (but perhaps not absent).</w:t>
-      </w:r>
-      <w:r>
-        <w:rPr>
-          <w:rFonts w:ascii="Arial" w:hAnsi="Arial" w:cs="Arial"/>
+          <w:b/>
+          <w:bCs/>
+        </w:rPr>
+      </w:pPr>
+      <w:r>
+        <w:rPr>
+          <w:rFonts w:ascii="Arial" w:hAnsi="Arial" w:cs="Arial"/>
+          <w:b/>
+          <w:bCs/>
+        </w:rPr>
+        <w:t xml:space="preserve">Correct </w:t>
+      </w:r>
+      <w:r>
+        <w:rPr>
+          <w:rFonts w:ascii="Arial" w:hAnsi="Arial" w:cs="Arial"/>
+          <w:b/>
+          <w:bCs/>
+        </w:rPr>
+        <w:t xml:space="preserve">– the study was designed to capture pairs with low-med-high relations, so our study plan did not include zero overlap pairs. </w:t>
+      </w:r>
+      <w:r>
+        <w:rPr>
+          <w:rFonts w:ascii="Arial" w:hAnsi="Arial" w:cs="Arial"/>
+          <w:b/>
+          <w:bCs/>
+        </w:rPr>
+        <w:t xml:space="preserve">When updating to the SWOW norms, we had 5 pairs with zero overlap. </w:t>
+      </w:r>
+      <w:r>
+        <w:rPr>
+          <w:rFonts w:ascii="Arial" w:hAnsi="Arial" w:cs="Arial"/>
+          <w:b/>
+          <w:bCs/>
+        </w:rPr>
+        <w:t xml:space="preserve"> We included this section to help address this question from the previous reviews, and updated it a bit to help clarify:</w:t>
+      </w:r>
+    </w:p>
+    <w:p>
+      <w:pPr>
+        <w:rPr>
+          <w:rFonts w:ascii="Arial" w:hAnsi="Arial" w:cs="Arial"/>
+          <w:b/>
+          <w:bCs/>
+        </w:rPr>
+      </w:pPr>
+      <w:r>
+        <w:rPr>
+          <w:rFonts w:ascii="Arial" w:hAnsi="Arial" w:cs="Arial"/>
+          <w:b/>
+          <w:bCs/>
+        </w:rPr>
+        <w:t xml:space="preserve">Finally, in </w:t>
+      </w:r>
+      <w:r>
+        <w:rPr>
+          <w:rFonts w:ascii="Arial" w:hAnsi="Arial" w:cs="Arial"/>
+          <w:b/>
+          <w:bCs/>
+        </w:rPr>
+        <w:t xml:space="preserve">contrast to the study conducted by @DeDeyne2013a, we found bias in judgments for pairs with no direct relation across each of the three judgment conditions </w:t>
+      </w:r>
+      <w:r>
+        <w:rPr>
+          <w:rFonts w:ascii="Arial" w:hAnsi="Arial" w:cs="Arial"/>
+          <w:b/>
+          <w:bCs/>
+        </w:rPr>
+        <w:t>(</w:t>
+      </w:r>
+      <w:r>
+        <w:rPr>
+          <w:rFonts w:ascii="Calibri" w:hAnsi="Calibri" w:cs="Calibri"/>
+          <w:b/>
+          <w:bCs/>
+        </w:rPr>
+        <w:t>﻿</w:t>
+      </w:r>
+      <w:r>
+        <w:rPr>
+          <w:rFonts w:ascii="Arial" w:hAnsi="Arial" w:cs="Arial"/>
+          <w:b/>
+          <w:bCs/>
+        </w:rPr>
+        <w:t>average judgment = 50.36)</w:t>
+      </w:r>
+      <w:r>
+        <w:rPr>
+          <w:rFonts w:ascii="Arial" w:hAnsi="Arial" w:cs="Arial"/>
+          <w:b/>
+          <w:bCs/>
+        </w:rPr>
+        <w:t>; however,</w:t>
+      </w:r>
+      <w:r>
+        <w:rPr>
+          <w:rFonts w:ascii="Arial" w:hAnsi="Arial" w:cs="Arial"/>
+          <w:b/>
+          <w:bCs/>
         </w:rPr>
         <w:t xml:space="preserve"> </w:t>
       </w:r>
       <w:r>
         <w:rPr>
           <w:rFonts w:ascii="Arial" w:hAnsi="Arial" w:cs="Arial"/>
-          <w:color w:val="FF0000"/>
-        </w:rPr>
-        <w:t>I tried to address this.</w:t>
-      </w:r>
-      <w:r>
-        <w:rPr>
-          <w:rFonts w:ascii="Arial" w:hAnsi="Arial" w:cs="Arial"/>
-          <w:color w:val="FF0000"/>
-        </w:rPr>
-        <w:t xml:space="preserve"> Updated it to say ‘In contrast to the study conducted by @DeDeyne2013a, we found bias in judgments for pairs with no direct relation across each of the three judgment conditions (average judgment = 50.36); however, these findings should be viewed cautiously as our stimuli contained only 5 item pairs that had no direct association.</w:t>
-      </w:r>
-    </w:p>
-    <w:p>
-      <w:pPr>
-        <w:rPr>
-          <w:rFonts w:ascii="Arial" w:hAnsi="Arial" w:cs="Arial"/>
-        </w:rPr>
-      </w:pPr>
-    </w:p>
-    <w:p>
-      <w:pPr>
-        <w:rPr>
-          <w:rFonts w:ascii="Arial" w:hAnsi="Arial" w:cs="Arial"/>
-          <w:color w:val="FF0000"/>
+          <w:b/>
+          <w:bCs/>
+        </w:rPr>
+        <w:t xml:space="preserve">these findings should be viewed cautiously as our stimuli contained </w:t>
+      </w:r>
+      <w:r>
+        <w:rPr>
+          <w:rFonts w:ascii="Arial" w:hAnsi="Arial" w:cs="Arial"/>
+          <w:b/>
+          <w:bCs/>
+        </w:rPr>
+        <w:t>5</w:t>
+      </w:r>
+      <w:r>
+        <w:rPr>
+          <w:rFonts w:ascii="Arial" w:hAnsi="Arial" w:cs="Arial"/>
+          <w:b/>
+          <w:bCs/>
+        </w:rPr>
+        <w:t xml:space="preserve"> item pairs that</w:t>
+      </w:r>
+      <w:r>
+        <w:rPr>
+          <w:rFonts w:ascii="Arial" w:hAnsi="Arial" w:cs="Arial"/>
+          <w:b/>
+          <w:bCs/>
+        </w:rPr>
+        <w:t xml:space="preserve"> had no direct association. The SWOW norms size and construction lessens the measurement bias in the data, and these results support that some overestimation bias likely exists beyond potential measurement bias, especially in line with the traditional judgments of learning literature.</w:t>
+      </w:r>
+    </w:p>
+    <w:p>
+      <w:pPr>
+        <w:rPr>
+          <w:rFonts w:ascii="Arial" w:hAnsi="Arial" w:cs="Arial"/>
         </w:rPr>
       </w:pPr>
       <w:r>
@@ -1230,163 +1757,261 @@
         </w:rPr>
         <w:t xml:space="preserve"> </w:t>
       </w:r>
-      <w:r>
-        <w:rPr>
-          <w:rFonts w:ascii="Arial" w:hAnsi="Arial" w:cs="Arial"/>
-          <w:color w:val="FF0000"/>
-        </w:rPr>
-        <w:t>Personally, I think the layout we have is fine, but what do you think?</w:t>
-      </w:r>
-    </w:p>
-    <w:p>
-      <w:pPr>
-        <w:rPr>
-          <w:rFonts w:ascii="Arial" w:hAnsi="Arial" w:cs="Arial"/>
-        </w:rPr>
-      </w:pPr>
-    </w:p>
-    <w:p>
-      <w:pPr>
-        <w:rPr>
-          <w:rFonts w:ascii="Arial" w:hAnsi="Arial" w:cs="Arial"/>
-        </w:rPr>
-      </w:pPr>
-      <w:r>
-        <w:rPr>
-          <w:rFonts w:ascii="Arial" w:hAnsi="Arial" w:cs="Arial"/>
+    </w:p>
+    <w:p>
+      <w:pPr>
+        <w:rPr>
+          <w:rFonts w:ascii="Arial" w:hAnsi="Arial" w:cs="Arial"/>
+          <w:b/>
+          <w:bCs/>
+        </w:rPr>
+      </w:pPr>
+      <w:r>
+        <w:rPr>
+          <w:rFonts w:ascii="Arial" w:hAnsi="Arial" w:cs="Arial"/>
+          <w:b/>
+          <w:bCs/>
+        </w:rPr>
+        <w:t>In each reference to a hypothesis</w:t>
+      </w:r>
+      <w:r>
+        <w:rPr>
+          <w:rFonts w:ascii="Arial" w:hAnsi="Arial" w:cs="Arial"/>
+          <w:b/>
+          <w:bCs/>
+        </w:rPr>
+        <w:t xml:space="preserve"> in the discussion</w:t>
+      </w:r>
+      <w:r>
+        <w:rPr>
+          <w:rFonts w:ascii="Arial" w:hAnsi="Arial" w:cs="Arial"/>
+          <w:b/>
+          <w:bCs/>
+        </w:rPr>
+        <w:t>, we included the hypothesis or test</w:t>
+      </w:r>
+      <w:r>
+        <w:rPr>
+          <w:rFonts w:ascii="Arial" w:hAnsi="Arial" w:cs="Arial"/>
+          <w:b/>
+          <w:bCs/>
+        </w:rPr>
+        <w:t xml:space="preserve"> description with it. In the first round of edits, we restructured these to keep the numbering to flow from methods </w:t>
+      </w:r>
+      <w:r>
+        <w:rPr>
+          <w:rFonts w:ascii="Arial" w:hAnsi="Arial" w:cs="Arial"/>
+          <w:b/>
+          <w:bCs/>
+        </w:rPr>
+        <w:sym w:font="Wingdings" w:char="F0E0"/>
+      </w:r>
+      <w:r>
+        <w:rPr>
+          <w:rFonts w:ascii="Arial" w:hAnsi="Arial" w:cs="Arial"/>
+          <w:b/>
+          <w:bCs/>
+        </w:rPr>
+        <w:t xml:space="preserve"> results </w:t>
+      </w:r>
+      <w:r>
+        <w:rPr>
+          <w:rFonts w:ascii="Arial" w:hAnsi="Arial" w:cs="Arial"/>
+          <w:b/>
+          <w:bCs/>
+        </w:rPr>
+        <w:sym w:font="Wingdings" w:char="F0E0"/>
+      </w:r>
+      <w:r>
+        <w:rPr>
+          <w:rFonts w:ascii="Arial" w:hAnsi="Arial" w:cs="Arial"/>
+          <w:b/>
+          <w:bCs/>
+        </w:rPr>
+        <w:t xml:space="preserve"> discussion, while also making sure to reference their goals with each sentence. </w:t>
+      </w:r>
+    </w:p>
+    <w:p>
+      <w:pPr>
+        <w:rPr>
+          <w:rFonts w:ascii="Arial" w:hAnsi="Arial" w:cs="Arial"/>
+        </w:rPr>
+      </w:pPr>
+      <w:r>
+        <w:rPr>
+          <w:rFonts w:ascii="Arial" w:hAnsi="Arial" w:cs="Arial"/>
+        </w:rPr>
+        <w:t>page 32 - 34. Please improve the structure of the table so main effects and interactions are clearly indicated. Consider improving readable by using the same naming conventions used throughout the manuscript to indicate the variables (e.g. direct strength, indirect strengths, etc.). Finally, provide a bit more information in the table caption about what research question the table is addressing and what it shows. For Table 5, please rephrase the Note and spell out the JOR judgment types in full in the table.</w:t>
+      </w:r>
+    </w:p>
+    <w:p>
+      <w:pPr>
+        <w:rPr>
+          <w:rFonts w:ascii="Arial" w:hAnsi="Arial" w:cs="Arial"/>
+          <w:b/>
+          <w:bCs/>
+          <w:color w:val="FF0000"/>
+        </w:rPr>
+      </w:pPr>
+      <w:r>
+        <w:rPr>
+          <w:rFonts w:ascii="Arial" w:hAnsi="Arial" w:cs="Arial"/>
+          <w:b/>
+          <w:bCs/>
+        </w:rPr>
+        <w:t>We have edited these tables accordingly.</w:t>
+      </w:r>
+    </w:p>
+    <w:p>
+      <w:pPr>
+        <w:rPr>
+          <w:rFonts w:ascii="Arial" w:hAnsi="Arial" w:cs="Arial"/>
+        </w:rPr>
+      </w:pPr>
+      <w:r>
+        <w:rPr>
+          <w:rFonts w:ascii="Arial" w:hAnsi="Arial" w:cs="Arial"/>
+        </w:rPr>
+        <w:t>Reviewer #2:</w:t>
+      </w:r>
+    </w:p>
+    <w:p>
+      <w:pPr>
+        <w:rPr>
+          <w:rFonts w:ascii="Arial" w:hAnsi="Arial" w:cs="Arial"/>
+        </w:rPr>
+      </w:pPr>
+      <w:r>
+        <w:rPr>
+          <w:rFonts w:ascii="Arial" w:hAnsi="Arial" w:cs="Arial"/>
+        </w:rPr>
+        <w:t xml:space="preserve">I found this reworked revision to be much improved. The reviewers' comments were carefully considered and addressed in the revision. However, I still see the need for further elaboration in the Discussion section. Specifically, more discussion is needed for why direct </w:t>
+      </w:r>
+      <w:proofErr w:type="gramStart"/>
+      <w:r>
+        <w:rPr>
+          <w:rFonts w:ascii="Arial" w:hAnsi="Arial" w:cs="Arial"/>
+        </w:rPr>
+        <w:t>association</w:t>
+      </w:r>
+      <w:proofErr w:type="gramEnd"/>
+      <w:r>
+        <w:rPr>
+          <w:rFonts w:ascii="Arial" w:hAnsi="Arial" w:cs="Arial"/>
+        </w:rPr>
+        <w:t xml:space="preserve"> but not indirect association was such a strong predictor in the associative condition. </w:t>
+      </w:r>
+    </w:p>
+    <w:p>
+      <w:pPr>
+        <w:rPr>
+          <w:rFonts w:ascii="Arial" w:hAnsi="Arial" w:cs="Arial"/>
+          <w:b/>
+          <w:bCs/>
+        </w:rPr>
+      </w:pPr>
+      <w:r>
+        <w:rPr>
+          <w:rFonts w:ascii="Arial" w:hAnsi="Arial" w:cs="Arial"/>
+          <w:b/>
+          <w:bCs/>
+        </w:rPr>
+        <w:t xml:space="preserve">We added a few sentences to the discussion on this point: </w:t>
+      </w:r>
+    </w:p>
+    <w:p>
+      <w:pPr>
+        <w:rPr>
+          <w:rFonts w:ascii="Arial" w:hAnsi="Arial" w:cs="Arial"/>
+          <w:b/>
+          <w:bCs/>
+        </w:rPr>
+      </w:pPr>
+      <w:r>
+        <w:rPr>
+          <w:rFonts w:ascii="Arial" w:hAnsi="Arial" w:cs="Arial"/>
+          <w:b/>
+          <w:bCs/>
+        </w:rPr>
+        <w:t xml:space="preserve">The observation that direct association was the strongest predictor of both judgments and recall within the associative condition and that the indirect association was </w:t>
+      </w:r>
+      <w:r>
+        <w:rPr>
+          <w:rFonts w:ascii="Arial" w:hAnsi="Arial" w:cs="Arial"/>
+          <w:b/>
+          <w:bCs/>
         </w:rPr>
         <w:lastRenderedPageBreak/>
-        <w:t>page 32 - 34. Please improve the structure of the table so main effects and interactions are clearly indicated. Consider improving readable by using the same naming conventions used throughout the manuscript to indicate the variables (e.g. direct strength, indirect strengths, etc.). Finally, provide a bit more information in the table caption about what research question the table is addressing and what it shows. For Table 5, please rephrase the Note and spell out the JOR judgment types in full in the table.</w:t>
-      </w:r>
-    </w:p>
-    <w:p>
-      <w:pPr>
-        <w:rPr>
-          <w:rFonts w:ascii="Arial" w:hAnsi="Arial" w:cs="Arial"/>
-        </w:rPr>
-      </w:pPr>
-    </w:p>
-    <w:p>
-      <w:pPr>
-        <w:rPr>
-          <w:rFonts w:ascii="Arial" w:hAnsi="Arial" w:cs="Arial"/>
-          <w:color w:val="FF0000"/>
-        </w:rPr>
-      </w:pPr>
-      <w:r>
-        <w:rPr>
-          <w:rFonts w:ascii="Arial" w:hAnsi="Arial" w:cs="Arial"/>
-          <w:color w:val="FF0000"/>
-        </w:rPr>
-        <w:t>We can</w:t>
-      </w:r>
-      <w:r>
-        <w:rPr>
-          <w:rFonts w:ascii="Arial" w:hAnsi="Arial" w:cs="Arial"/>
-          <w:color w:val="FF0000"/>
-        </w:rPr>
-        <w:t xml:space="preserve"> certainly</w:t>
-      </w:r>
-      <w:r>
-        <w:rPr>
-          <w:rFonts w:ascii="Arial" w:hAnsi="Arial" w:cs="Arial"/>
-          <w:color w:val="FF0000"/>
-        </w:rPr>
-        <w:t xml:space="preserve"> try, but I’m not sure if the full names will fit nicely</w:t>
-      </w:r>
-    </w:p>
-    <w:p>
-      <w:pPr>
-        <w:rPr>
-          <w:rFonts w:ascii="Arial" w:hAnsi="Arial" w:cs="Arial"/>
-        </w:rPr>
-      </w:pPr>
-    </w:p>
-    <w:p>
-      <w:pPr>
-        <w:rPr>
-          <w:rFonts w:ascii="Arial" w:hAnsi="Arial" w:cs="Arial"/>
-        </w:rPr>
-      </w:pPr>
-    </w:p>
-    <w:p>
-      <w:pPr>
-        <w:rPr>
-          <w:rFonts w:ascii="Arial" w:hAnsi="Arial" w:cs="Arial"/>
-        </w:rPr>
-      </w:pPr>
-    </w:p>
-    <w:p>
-      <w:pPr>
-        <w:rPr>
-          <w:rFonts w:ascii="Arial" w:hAnsi="Arial" w:cs="Arial"/>
-        </w:rPr>
-      </w:pPr>
-      <w:r>
-        <w:rPr>
-          <w:rFonts w:ascii="Arial" w:hAnsi="Arial" w:cs="Arial"/>
-        </w:rPr>
-        <w:t>Reviewer #2:</w:t>
-      </w:r>
-    </w:p>
-    <w:p>
-      <w:pPr>
-        <w:rPr>
-          <w:rFonts w:ascii="Arial" w:hAnsi="Arial" w:cs="Arial"/>
-        </w:rPr>
-      </w:pPr>
-      <w:r>
-        <w:rPr>
-          <w:rFonts w:ascii="Arial" w:hAnsi="Arial" w:cs="Arial"/>
-        </w:rPr>
-        <w:t xml:space="preserve">I found this reworked revision to be much improved. The reviewers' comments were carefully considered and addressed in the revision. However, I still see the need for further elaboration in the Discussion section. Specifically, more discussion is needed for why direct association but not indirect association was such a strong predictor in the associative condition. </w:t>
-      </w:r>
-    </w:p>
-    <w:p>
-      <w:pPr>
-        <w:rPr>
-          <w:rFonts w:ascii="Arial" w:hAnsi="Arial" w:cs="Arial"/>
-          <w:b/>
-          <w:bCs/>
-        </w:rPr>
-      </w:pPr>
-      <w:r>
-        <w:rPr>
-          <w:rFonts w:ascii="Arial" w:hAnsi="Arial" w:cs="Arial"/>
-          <w:b/>
-          <w:bCs/>
-        </w:rPr>
-        <w:t xml:space="preserve">We added a few sentences to the discussion on this point: </w:t>
-      </w:r>
-    </w:p>
-    <w:p>
-      <w:pPr>
-        <w:rPr>
-          <w:rFonts w:ascii="Arial" w:hAnsi="Arial" w:cs="Arial"/>
-          <w:b/>
-          <w:bCs/>
-        </w:rPr>
-      </w:pPr>
-      <w:r>
-        <w:rPr>
-          <w:rFonts w:ascii="Arial" w:hAnsi="Arial" w:cs="Arial"/>
-          <w:b/>
-          <w:bCs/>
-        </w:rPr>
-        <w:t>The observation that direct association was the strongest predictor of both judgments and recall within the associative condition and that the indirect association was strongest for the semantic and thematic conditions is not surprising. Direct associations are designed to capture the associative overlap shared between word pairs whereas indirect associations are thought to tap into elements of the overall semantic network and represent similarities in meaning rather than cue-target probabilities. Therefore, these results appear to reflect the task demands for each judgment condition.</w:t>
-      </w:r>
-    </w:p>
-    <w:p>
-      <w:pPr>
-        <w:rPr>
-          <w:rFonts w:ascii="Arial" w:hAnsi="Arial" w:cs="Arial"/>
-        </w:rPr>
-      </w:pPr>
-      <w:r>
-        <w:rPr>
-          <w:rFonts w:ascii="Arial" w:hAnsi="Arial" w:cs="Arial"/>
-        </w:rPr>
-        <w:t>To address this point, the authors could relate their findings back to those in the mediated priming literature that showed semantic priming (e.g., Lerner, Bentin, &amp; Shriki, 2012; Jones, 2010, 2012) and memory (e.g., Huff &amp; Hutchison, 2011, which the authors have already cited; Huff, Coane, Hutchison, Grasser, &amp; Blais, 2012) for indirect associates only under limited conditions or tasks. Likewise, why was indirect association a stronger predictor for the semantic and thematic conditions in comparison to the associative condition?</w:t>
+        <w:t>strongest for the semantic and thematic conditions is not surprising. Direct associations are designed to capture the associative overlap shared between word pairs whereas indirect associations are thought to tap into elements of the overall semantic network and represent similarities in meaning rather than cue-target probabilities. Therefore, these results appear to reflect the task demands for each judgment condition.</w:t>
+      </w:r>
+    </w:p>
+    <w:p>
+      <w:pPr>
+        <w:rPr>
+          <w:rFonts w:ascii="Arial" w:hAnsi="Arial" w:cs="Arial"/>
+        </w:rPr>
+      </w:pPr>
+      <w:r>
+        <w:rPr>
+          <w:rFonts w:ascii="Arial" w:hAnsi="Arial" w:cs="Arial"/>
+        </w:rPr>
+        <w:t xml:space="preserve">To address this point, the authors could relate their findings back to those in the mediated priming literature that showed semantic priming (e.g., Lerner, </w:t>
+      </w:r>
+      <w:proofErr w:type="spellStart"/>
+      <w:r>
+        <w:rPr>
+          <w:rFonts w:ascii="Arial" w:hAnsi="Arial" w:cs="Arial"/>
+        </w:rPr>
+        <w:t>Bentin</w:t>
+      </w:r>
+      <w:proofErr w:type="spellEnd"/>
+      <w:r>
+        <w:rPr>
+          <w:rFonts w:ascii="Arial" w:hAnsi="Arial" w:cs="Arial"/>
+        </w:rPr>
+        <w:t xml:space="preserve">, &amp; </w:t>
+      </w:r>
+      <w:proofErr w:type="spellStart"/>
+      <w:r>
+        <w:rPr>
+          <w:rFonts w:ascii="Arial" w:hAnsi="Arial" w:cs="Arial"/>
+        </w:rPr>
+        <w:t>Shriki</w:t>
+      </w:r>
+      <w:proofErr w:type="spellEnd"/>
+      <w:r>
+        <w:rPr>
+          <w:rFonts w:ascii="Arial" w:hAnsi="Arial" w:cs="Arial"/>
+        </w:rPr>
+        <w:t xml:space="preserve">, 2012; Jones, 2010, 2012) and memory (e.g., Huff &amp; Hutchison, 2011, which the authors have already cited; Huff, </w:t>
+      </w:r>
+      <w:proofErr w:type="spellStart"/>
+      <w:r>
+        <w:rPr>
+          <w:rFonts w:ascii="Arial" w:hAnsi="Arial" w:cs="Arial"/>
+        </w:rPr>
+        <w:t>Coane</w:t>
+      </w:r>
+      <w:proofErr w:type="spellEnd"/>
+      <w:r>
+        <w:rPr>
+          <w:rFonts w:ascii="Arial" w:hAnsi="Arial" w:cs="Arial"/>
+        </w:rPr>
+        <w:t xml:space="preserve">, Hutchison, Grasser, &amp; </w:t>
+      </w:r>
+      <w:proofErr w:type="spellStart"/>
+      <w:r>
+        <w:rPr>
+          <w:rFonts w:ascii="Arial" w:hAnsi="Arial" w:cs="Arial"/>
+        </w:rPr>
+        <w:t>Blais</w:t>
+      </w:r>
+      <w:proofErr w:type="spellEnd"/>
+      <w:r>
+        <w:rPr>
+          <w:rFonts w:ascii="Arial" w:hAnsi="Arial" w:cs="Arial"/>
+        </w:rPr>
+        <w:t>, 2012) for indirect associates only under limited conditions or tasks. Likewise, why was indirect association a stronger predictor for the semantic and thematic conditions in comparison to the associative condition?</w:t>
       </w:r>
     </w:p>
     <w:p>
@@ -1464,37 +2089,6 @@
         </w:rPr>
         <w:t xml:space="preserve">We reread the paper for typos and updated accordingly. </w:t>
       </w:r>
-      <w:bookmarkStart w:id="0" w:name="_GoBack"/>
-      <w:bookmarkEnd w:id="0"/>
-    </w:p>
-    <w:p>
-      <w:pPr>
-        <w:rPr>
-          <w:rFonts w:ascii="Arial" w:hAnsi="Arial" w:cs="Arial"/>
-        </w:rPr>
-      </w:pPr>
-    </w:p>
-    <w:p>
-      <w:pPr>
-        <w:rPr>
-          <w:rFonts w:ascii="Arial" w:hAnsi="Arial" w:cs="Arial"/>
-          <w:color w:val="FF0000"/>
-        </w:rPr>
-      </w:pPr>
-      <w:r>
-        <w:rPr>
-          <w:rFonts w:ascii="Arial" w:hAnsi="Arial" w:cs="Arial"/>
-          <w:color w:val="FF0000"/>
-        </w:rPr>
-        <w:t>I’ll also try and track down some of these articles they are suggesting.</w:t>
-      </w:r>
-    </w:p>
-    <w:p>
-      <w:pPr>
-        <w:rPr>
-          <w:rFonts w:ascii="Arial" w:hAnsi="Arial" w:cs="Arial"/>
-        </w:rPr>
-      </w:pPr>
     </w:p>
     <w:p>
       <w:pPr>

</xml_diff>